<commit_message>
Se realizo la EDA (Exploratory Data Analysis)
</commit_message>
<xml_diff>
--- a/Tendencias Climáticas y Predicción Global de Anomalías de Temperatura.docx
+++ b/Tendencias Climáticas y Predicción Global de Anomalías de Temperatura.docx
@@ -64,7 +64,7 @@
     <w:p>
       <w:r>
         <w:pict w14:anchorId="516CB977">
-          <v:rect id="_x0000_i1061" style="width:0;height:1.5pt" o:hralign="center" o:hrstd="t" o:hr="t" fillcolor="#a0a0a0" stroked="f"/>
+          <v:rect id="_x0000_i1025" style="width:0;height:1.5pt" o:hralign="center" o:hrstd="t" o:hr="t" fillcolor="#a0a0a0" stroked="f"/>
         </w:pict>
       </w:r>
     </w:p>
@@ -75,20 +75,30 @@
           <w:bCs/>
         </w:rPr>
       </w:pPr>
+      <w:proofErr w:type="gramStart"/>
       <w:r>
         <w:rPr>
           <w:rFonts w:ascii="Segoe UI Emoji" w:hAnsi="Segoe UI Emoji" w:cs="Segoe UI Emoji"/>
-          <w:b/>
-          <w:bCs/>
-        </w:rPr>
-        <w:t>🛠️</w:t>
-      </w:r>
-      <w:r>
-        <w:rPr>
-          <w:b/>
-          <w:bCs/>
-        </w:rPr>
-        <w:t xml:space="preserve"> FASE 1: Preparación del entorno profesional</w:t>
+        </w:rPr>
+        <w:t>✅</w:t>
+      </w:r>
+      <w:r>
+        <w:t xml:space="preserve"> </w:t>
+      </w:r>
+      <w:r>
+        <w:rPr>
+          <w:b/>
+          <w:bCs/>
+        </w:rPr>
+        <w:t xml:space="preserve"> FASE</w:t>
+      </w:r>
+      <w:proofErr w:type="gramEnd"/>
+      <w:r>
+        <w:rPr>
+          <w:b/>
+          <w:bCs/>
+        </w:rPr>
+        <w:t xml:space="preserve"> 1: Preparación del entorno profesional</w:t>
       </w:r>
     </w:p>
     <w:p>
@@ -451,7 +461,7 @@
     <w:p>
       <w:r>
         <w:pict w14:anchorId="5313EB1D">
-          <v:rect id="_x0000_i1062" style="width:0;height:1.5pt" o:hralign="center" o:hrstd="t" o:hr="t" fillcolor="#a0a0a0" stroked="f"/>
+          <v:rect id="_x0000_i1026" style="width:0;height:1.5pt" o:hralign="center" o:hrstd="t" o:hr="t" fillcolor="#a0a0a0" stroked="f"/>
         </w:pict>
       </w:r>
     </w:p>
@@ -665,7 +675,7 @@
     <w:p>
       <w:r>
         <w:pict w14:anchorId="3E2F8C0E">
-          <v:rect id="_x0000_i1063" style="width:0;height:1.5pt" o:hralign="center" o:hrstd="t" o:hr="t" fillcolor="#a0a0a0" stroked="f"/>
+          <v:rect id="_x0000_i1027" style="width:0;height:1.5pt" o:hralign="center" o:hrstd="t" o:hr="t" fillcolor="#a0a0a0" stroked="f"/>
         </w:pict>
       </w:r>
     </w:p>
@@ -861,7 +871,7 @@
     <w:p>
       <w:r>
         <w:pict w14:anchorId="411CCABB">
-          <v:rect id="_x0000_i1064" style="width:0;height:1.5pt" o:hralign="center" o:hrstd="t" o:hr="t" fillcolor="#a0a0a0" stroked="f"/>
+          <v:rect id="_x0000_i1028" style="width:0;height:1.5pt" o:hralign="center" o:hrstd="t" o:hr="t" fillcolor="#a0a0a0" stroked="f"/>
         </w:pict>
       </w:r>
     </w:p>
@@ -1110,7 +1120,7 @@
     <w:p>
       <w:r>
         <w:pict w14:anchorId="089A3304">
-          <v:rect id="_x0000_i1065" style="width:0;height:1.5pt" o:hralign="center" o:hrstd="t" o:hr="t" fillcolor="#a0a0a0" stroked="f"/>
+          <v:rect id="_x0000_i1029" style="width:0;height:1.5pt" o:hralign="center" o:hrstd="t" o:hr="t" fillcolor="#a0a0a0" stroked="f"/>
         </w:pict>
       </w:r>
     </w:p>
@@ -1266,7 +1276,7 @@
     <w:p>
       <w:r>
         <w:pict w14:anchorId="1EA3D415">
-          <v:rect id="_x0000_i1066" style="width:0;height:1.5pt" o:hralign="center" o:hrstd="t" o:hr="t" fillcolor="#a0a0a0" stroked="f"/>
+          <v:rect id="_x0000_i1030" style="width:0;height:1.5pt" o:hralign="center" o:hrstd="t" o:hr="t" fillcolor="#a0a0a0" stroked="f"/>
         </w:pict>
       </w:r>
     </w:p>
@@ -3710,6 +3720,7 @@
   <w:style w:type="character" w:default="1" w:styleId="Fuentedeprrafopredeter">
     <w:name w:val="Default Paragraph Font"/>
     <w:uiPriority w:val="1"/>
+    <w:semiHidden/>
     <w:unhideWhenUsed/>
   </w:style>
   <w:style w:type="table" w:default="1" w:styleId="Tablanormal">

</xml_diff>

<commit_message>
Reorganización del notebook: - Nuevo orden basado en las fases del proyecto. - Se lleva todas las modificaciones para llegar a la datasets final en la primera fase. - Estructura progresiva: desde lo básico hasta los datos más complejos. - Integración de análisis avanzados. - Agrupación de visualizaciones según los objetivos de lectura.
</commit_message>
<xml_diff>
--- a/Tendencias Climáticas y Predicción Global de Anomalías de Temperatura.docx
+++ b/Tendencias Climáticas y Predicción Global de Anomalías de Temperatura.docx
@@ -72,23 +72,7 @@
         </w:rPr>
       </w:pPr>
       <w:r>
-        <w:t xml:space="preserve">El trabajo se desarrolla en un entorno profesional con Python, </w:t>
-      </w:r>
-      <w:proofErr w:type="spellStart"/>
-      <w:r>
-        <w:t>Jupyter</w:t>
-      </w:r>
-      <w:proofErr w:type="spellEnd"/>
-      <w:r>
-        <w:t xml:space="preserve"> Notebooks y </w:t>
-      </w:r>
-      <w:proofErr w:type="spellStart"/>
-      <w:r>
-        <w:t>Power</w:t>
-      </w:r>
-      <w:proofErr w:type="spellEnd"/>
-      <w:r>
-        <w:t xml:space="preserve"> BI, y se documenta como parte de un portafolio orientado a la comunicación científica y al análisis aplicado.</w:t>
+        <w:t>El trabajo se desarrolla en un entorno profesional con Python, Jupyter Notebooks y Power BI, y se documenta como parte de un portafolio orientado a la comunicación científica y al análisis aplicado.</w:t>
       </w:r>
     </w:p>
     <w:p>
@@ -157,15 +141,7 @@
         </w:numPr>
       </w:pPr>
       <w:r>
-        <w:t xml:space="preserve">Visualización de distribuciones, correlaciones y </w:t>
-      </w:r>
-      <w:proofErr w:type="spellStart"/>
-      <w:r>
-        <w:t>outliers</w:t>
-      </w:r>
-      <w:proofErr w:type="spellEnd"/>
-      <w:r>
-        <w:t>.</w:t>
+        <w:t>Visualización de distribuciones, correlaciones y outliers.</w:t>
       </w:r>
     </w:p>
     <w:p>
@@ -192,15 +168,7 @@
         </w:numPr>
       </w:pPr>
       <w:r>
-        <w:t xml:space="preserve">Desarrollo de modelos de series temporales (ARIMA, </w:t>
-      </w:r>
-      <w:proofErr w:type="spellStart"/>
-      <w:r>
-        <w:t>Prophet</w:t>
-      </w:r>
-      <w:proofErr w:type="spellEnd"/>
-      <w:r>
-        <w:t>).</w:t>
+        <w:t>Desarrollo de modelos de series temporales (ARIMA, Prophet).</w:t>
       </w:r>
     </w:p>
     <w:p>
@@ -237,23 +205,7 @@
           <w:b/>
           <w:bCs/>
         </w:rPr>
-        <w:t xml:space="preserve">Visualización ejecutiva en </w:t>
-      </w:r>
-      <w:proofErr w:type="spellStart"/>
-      <w:r>
-        <w:rPr>
-          <w:b/>
-          <w:bCs/>
-        </w:rPr>
-        <w:t>Power</w:t>
-      </w:r>
-      <w:proofErr w:type="spellEnd"/>
-      <w:r>
-        <w:rPr>
-          <w:b/>
-          <w:bCs/>
-        </w:rPr>
-        <w:t xml:space="preserve"> BI:</w:t>
+        <w:t>Visualización ejecutiva en Power BI:</w:t>
       </w:r>
     </w:p>
     <w:p>
@@ -263,13 +215,8 @@
           <w:numId w:val="12"/>
         </w:numPr>
       </w:pPr>
-      <w:proofErr w:type="spellStart"/>
-      <w:r>
-        <w:t>Dashboard</w:t>
-      </w:r>
-      <w:proofErr w:type="spellEnd"/>
-      <w:r>
-        <w:t xml:space="preserve"> interactivo con tendencias históricas, proyecciones y comparaciones.</w:t>
+      <w:r>
+        <w:t>Dashboard interactivo con tendencias históricas, proyecciones y comparaciones.</w:t>
       </w:r>
     </w:p>
     <w:p>
@@ -377,47 +324,7 @@
         </w:numPr>
       </w:pPr>
       <w:r>
-        <w:t xml:space="preserve">Instalación de librerías necesarias para análisis, visualización y modelado (pandas, </w:t>
-      </w:r>
-      <w:proofErr w:type="spellStart"/>
-      <w:r>
-        <w:t>seaborn</w:t>
-      </w:r>
-      <w:proofErr w:type="spellEnd"/>
-      <w:r>
-        <w:t xml:space="preserve">, </w:t>
-      </w:r>
-      <w:proofErr w:type="spellStart"/>
-      <w:r>
-        <w:t>matplotlib</w:t>
-      </w:r>
-      <w:proofErr w:type="spellEnd"/>
-      <w:r>
-        <w:t xml:space="preserve">, </w:t>
-      </w:r>
-      <w:proofErr w:type="spellStart"/>
-      <w:r>
-        <w:t>scikit-learn</w:t>
-      </w:r>
-      <w:proofErr w:type="spellEnd"/>
-      <w:r>
-        <w:t xml:space="preserve">, </w:t>
-      </w:r>
-      <w:proofErr w:type="spellStart"/>
-      <w:r>
-        <w:t>statsmodels</w:t>
-      </w:r>
-      <w:proofErr w:type="spellEnd"/>
-      <w:r>
-        <w:t xml:space="preserve">, </w:t>
-      </w:r>
-      <w:proofErr w:type="spellStart"/>
-      <w:r>
-        <w:t>prophet</w:t>
-      </w:r>
-      <w:proofErr w:type="spellEnd"/>
-      <w:r>
-        <w:t>, entre otras).</w:t>
+        <w:t>Instalación de librerías necesarias para análisis, visualización y modelado (pandas, seaborn, matplotlib, scikit-learn, statsmodels, prophet, entre otras).</w:t>
       </w:r>
     </w:p>
     <w:p>
@@ -428,15 +335,7 @@
         </w:numPr>
       </w:pPr>
       <w:r>
-        <w:t xml:space="preserve">Estructuración de carpetas para organización del proyecto (data, notebooks, scripts, outputs, </w:t>
-      </w:r>
-      <w:proofErr w:type="spellStart"/>
-      <w:r>
-        <w:t>powerbi</w:t>
-      </w:r>
-      <w:proofErr w:type="spellEnd"/>
-      <w:r>
-        <w:t>).</w:t>
+        <w:t>Estructuración de carpetas para organización del proyecto (data, notebooks, scripts, outputs, powerbi).</w:t>
       </w:r>
     </w:p>
     <w:p>
@@ -462,15 +361,7 @@
         </w:numPr>
       </w:pPr>
       <w:r>
-        <w:t xml:space="preserve">Obtención de </w:t>
-      </w:r>
-      <w:proofErr w:type="spellStart"/>
-      <w:r>
-        <w:t>datasets</w:t>
-      </w:r>
-      <w:proofErr w:type="spellEnd"/>
-      <w:r>
-        <w:t xml:space="preserve"> oficiales de fuentes confiables:</w:t>
+        <w:t>Obtención de datasets oficiales de fuentes confiables:</w:t>
       </w:r>
     </w:p>
     <w:p>
@@ -481,39 +372,7 @@
         </w:numPr>
       </w:pPr>
       <w:r>
-        <w:t xml:space="preserve">NOAA Global </w:t>
-      </w:r>
-      <w:proofErr w:type="spellStart"/>
-      <w:r>
-        <w:t>Land</w:t>
-      </w:r>
-      <w:proofErr w:type="spellEnd"/>
-      <w:r>
-        <w:t xml:space="preserve"> and </w:t>
-      </w:r>
-      <w:proofErr w:type="spellStart"/>
-      <w:r>
-        <w:t>Ocean</w:t>
-      </w:r>
-      <w:proofErr w:type="spellEnd"/>
-      <w:r>
-        <w:t xml:space="preserve"> </w:t>
-      </w:r>
-      <w:proofErr w:type="spellStart"/>
-      <w:r>
-        <w:t>Temperature</w:t>
-      </w:r>
-      <w:proofErr w:type="spellEnd"/>
-      <w:r>
-        <w:t xml:space="preserve"> </w:t>
-      </w:r>
-      <w:proofErr w:type="spellStart"/>
-      <w:r>
-        <w:t>Anomalies</w:t>
-      </w:r>
-      <w:proofErr w:type="spellEnd"/>
-      <w:r>
-        <w:t xml:space="preserve"> (1880–2023).</w:t>
+        <w:t>NOAA Global Land and Ocean Temperature Anomalies (1880–2023).</w:t>
       </w:r>
     </w:p>
     <w:p>
@@ -524,15 +383,7 @@
         </w:numPr>
       </w:pPr>
       <w:r>
-        <w:t xml:space="preserve">NOAA Mauna Loa CO₂ </w:t>
-      </w:r>
-      <w:proofErr w:type="spellStart"/>
-      <w:r>
-        <w:t>Monthly</w:t>
-      </w:r>
-      <w:proofErr w:type="spellEnd"/>
-      <w:r>
-        <w:t xml:space="preserve"> Data (1958–2023).</w:t>
+        <w:t>NOAA Mauna Loa CO₂ Monthly Data (1958–2023).</w:t>
       </w:r>
     </w:p>
     <w:p>
@@ -555,31 +406,7 @@
         </w:numPr>
       </w:pPr>
       <w:r>
-        <w:t xml:space="preserve">Análisis exploratorio (EDA): tendencias por década, estacionalidad, visualizaciones (líneas, </w:t>
-      </w:r>
-      <w:proofErr w:type="spellStart"/>
-      <w:r>
-        <w:t>boxplots</w:t>
-      </w:r>
-      <w:proofErr w:type="spellEnd"/>
-      <w:r>
-        <w:t xml:space="preserve">, </w:t>
-      </w:r>
-      <w:proofErr w:type="spellStart"/>
-      <w:r>
-        <w:t>heatmaps</w:t>
-      </w:r>
-      <w:proofErr w:type="spellEnd"/>
-      <w:r>
-        <w:t xml:space="preserve">), correlaciones y detección de </w:t>
-      </w:r>
-      <w:proofErr w:type="spellStart"/>
-      <w:r>
-        <w:t>outliers</w:t>
-      </w:r>
-      <w:proofErr w:type="spellEnd"/>
-      <w:r>
-        <w:t>.</w:t>
+        <w:t>Análisis exploratorio (EDA): tendencias por década, estacionalidad, visualizaciones (líneas, boxplots, heatmaps), correlaciones y detección de outliers.</w:t>
       </w:r>
     </w:p>
     <w:p>
@@ -605,23 +432,7 @@
         </w:numPr>
       </w:pPr>
       <w:r>
-        <w:t>Creación de variables adicionales (</w:t>
-      </w:r>
-      <w:proofErr w:type="spellStart"/>
-      <w:r>
-        <w:t>feature</w:t>
-      </w:r>
-      <w:proofErr w:type="spellEnd"/>
-      <w:r>
-        <w:t xml:space="preserve"> </w:t>
-      </w:r>
-      <w:proofErr w:type="spellStart"/>
-      <w:r>
-        <w:t>engineering</w:t>
-      </w:r>
-      <w:proofErr w:type="spellEnd"/>
-      <w:r>
-        <w:t>):</w:t>
+        <w:t>Creación de variables adicionales (feature engineering):</w:t>
       </w:r>
     </w:p>
     <w:p>
@@ -643,15 +454,7 @@
         </w:numPr>
       </w:pPr>
       <w:r>
-        <w:t>Tendencias móviles (</w:t>
-      </w:r>
-      <w:proofErr w:type="spellStart"/>
-      <w:r>
-        <w:t>rolling</w:t>
-      </w:r>
-      <w:proofErr w:type="spellEnd"/>
-      <w:r>
-        <w:t xml:space="preserve"> mean).</w:t>
+        <w:t>Tendencias móviles (rolling mean).</w:t>
       </w:r>
     </w:p>
     <w:p>
@@ -684,15 +487,7 @@
         </w:numPr>
       </w:pPr>
       <w:r>
-        <w:t xml:space="preserve">Modelos de series temporales (ARIMA, </w:t>
-      </w:r>
-      <w:proofErr w:type="spellStart"/>
-      <w:r>
-        <w:t>Prophet</w:t>
-      </w:r>
-      <w:proofErr w:type="spellEnd"/>
-      <w:r>
-        <w:t>).</w:t>
+        <w:t>Modelos de series temporales (ARIMA, Prophet).</w:t>
       </w:r>
     </w:p>
     <w:p>
@@ -729,23 +524,7 @@
           <w:b/>
           <w:bCs/>
         </w:rPr>
-        <w:t xml:space="preserve">FASE 4: Visualización en </w:t>
-      </w:r>
-      <w:proofErr w:type="spellStart"/>
-      <w:r>
-        <w:rPr>
-          <w:b/>
-          <w:bCs/>
-        </w:rPr>
-        <w:t>Power</w:t>
-      </w:r>
-      <w:proofErr w:type="spellEnd"/>
-      <w:r>
-        <w:rPr>
-          <w:b/>
-          <w:bCs/>
-        </w:rPr>
-        <w:t xml:space="preserve"> BI</w:t>
+        <w:t>FASE 4: Visualización en Power BI</w:t>
       </w:r>
     </w:p>
     <w:p>
@@ -756,15 +535,7 @@
         </w:numPr>
       </w:pPr>
       <w:r>
-        <w:t xml:space="preserve">Exportación de </w:t>
-      </w:r>
-      <w:proofErr w:type="spellStart"/>
-      <w:r>
-        <w:t>datasets</w:t>
-      </w:r>
-      <w:proofErr w:type="spellEnd"/>
-      <w:r>
-        <w:t xml:space="preserve"> limpios y resultados de predicciones a formato CSV.</w:t>
+        <w:t>Exportación de datasets limpios y resultados de predicciones a formato CSV.</w:t>
       </w:r>
     </w:p>
     <w:p>
@@ -775,15 +546,7 @@
         </w:numPr>
       </w:pPr>
       <w:r>
-        <w:t xml:space="preserve">Construcción de un </w:t>
-      </w:r>
-      <w:proofErr w:type="spellStart"/>
-      <w:r>
-        <w:t>dashboard</w:t>
-      </w:r>
-      <w:proofErr w:type="spellEnd"/>
-      <w:r>
-        <w:t xml:space="preserve"> interactivo que integre:</w:t>
+        <w:t>Construcción de un dashboard interactivo que integre:</w:t>
       </w:r>
     </w:p>
     <w:p>
@@ -884,85 +647,23 @@
       </w:pPr>
       <w:r>
         <w:lastRenderedPageBreak/>
-        <w:t xml:space="preserve">Descripción de los </w:t>
-      </w:r>
-      <w:proofErr w:type="spellStart"/>
-      <w:r>
-        <w:t>Datasets</w:t>
-      </w:r>
-      <w:proofErr w:type="spellEnd"/>
-    </w:p>
-    <w:p>
-      <w:pPr>
-        <w:rPr>
-          <w:b/>
-          <w:bCs/>
-        </w:rPr>
-      </w:pPr>
-      <w:r>
-        <w:rPr>
-          <w:b/>
-          <w:bCs/>
-        </w:rPr>
-        <w:t xml:space="preserve">1. NOAA Global </w:t>
-      </w:r>
-      <w:proofErr w:type="spellStart"/>
-      <w:r>
-        <w:rPr>
-          <w:b/>
-          <w:bCs/>
-        </w:rPr>
-        <w:t>Land</w:t>
-      </w:r>
-      <w:proofErr w:type="spellEnd"/>
-      <w:r>
-        <w:rPr>
-          <w:b/>
-          <w:bCs/>
-        </w:rPr>
-        <w:t xml:space="preserve"> and </w:t>
-      </w:r>
-      <w:proofErr w:type="spellStart"/>
-      <w:r>
-        <w:rPr>
-          <w:b/>
-          <w:bCs/>
-        </w:rPr>
-        <w:t>Ocean</w:t>
-      </w:r>
-      <w:proofErr w:type="spellEnd"/>
-      <w:r>
-        <w:rPr>
-          <w:b/>
-          <w:bCs/>
-        </w:rPr>
-        <w:t xml:space="preserve"> </w:t>
-      </w:r>
-      <w:proofErr w:type="spellStart"/>
-      <w:r>
-        <w:rPr>
-          <w:b/>
-          <w:bCs/>
-        </w:rPr>
-        <w:t>Temperature</w:t>
-      </w:r>
-      <w:proofErr w:type="spellEnd"/>
-      <w:r>
-        <w:rPr>
-          <w:b/>
-          <w:bCs/>
-        </w:rPr>
-        <w:t xml:space="preserve"> </w:t>
-      </w:r>
-      <w:proofErr w:type="spellStart"/>
-      <w:r>
-        <w:rPr>
-          <w:b/>
-          <w:bCs/>
-        </w:rPr>
-        <w:t>Anomalies</w:t>
-      </w:r>
-      <w:proofErr w:type="spellEnd"/>
+        <w:t>Descripción de los Datasets</w:t>
+      </w:r>
+    </w:p>
+    <w:p>
+      <w:pPr>
+        <w:rPr>
+          <w:b/>
+          <w:bCs/>
+        </w:rPr>
+      </w:pPr>
+      <w:r>
+        <w:rPr>
+          <w:b/>
+          <w:bCs/>
+        </w:rPr>
+        <w:t>1. NOAA Global Land and Ocean Temperature Anomalies</w:t>
+      </w:r>
     </w:p>
     <w:p>
       <w:pPr>
@@ -979,39 +680,7 @@
         <w:t>Fuente:</w:t>
       </w:r>
       <w:r>
-        <w:t xml:space="preserve"> </w:t>
-      </w:r>
-      <w:proofErr w:type="spellStart"/>
-      <w:r>
-        <w:t>National</w:t>
-      </w:r>
-      <w:proofErr w:type="spellEnd"/>
-      <w:r>
-        <w:t xml:space="preserve"> Centers </w:t>
-      </w:r>
-      <w:proofErr w:type="spellStart"/>
-      <w:r>
-        <w:t>for</w:t>
-      </w:r>
-      <w:proofErr w:type="spellEnd"/>
-      <w:r>
-        <w:t xml:space="preserve"> </w:t>
-      </w:r>
-      <w:proofErr w:type="spellStart"/>
-      <w:r>
-        <w:t>Environmental</w:t>
-      </w:r>
-      <w:proofErr w:type="spellEnd"/>
-      <w:r>
-        <w:t xml:space="preserve"> </w:t>
-      </w:r>
-      <w:proofErr w:type="spellStart"/>
-      <w:r>
-        <w:t>Information</w:t>
-      </w:r>
-      <w:proofErr w:type="spellEnd"/>
-      <w:r>
-        <w:t xml:space="preserve"> (NOAA).</w:t>
+        <w:t xml:space="preserve"> National Centers for Environmental Information (NOAA).</w:t>
       </w:r>
     </w:p>
     <w:p>
@@ -1072,13 +741,8 @@
           <w:numId w:val="23"/>
         </w:numPr>
       </w:pPr>
-      <w:proofErr w:type="spellStart"/>
-      <w:r>
-        <w:t>Anomaly</w:t>
-      </w:r>
-      <w:proofErr w:type="spellEnd"/>
-      <w:r>
-        <w:t>: anomalía de temperatura global expresada en grados Celsius (°C), calculada respecto al promedio del siglo XX (1901–2000).</w:t>
+      <w:r>
+        <w:t>Anomaly: anomalía de temperatura global expresada en grados Celsius (°C), calculada respecto al promedio del siglo XX (1901–2000).</w:t>
       </w:r>
     </w:p>
     <w:p>
@@ -1129,23 +793,7 @@
           <w:b/>
           <w:bCs/>
         </w:rPr>
-        <w:t xml:space="preserve">2. NOAA Mauna Loa CO₂ </w:t>
-      </w:r>
-      <w:proofErr w:type="spellStart"/>
-      <w:r>
-        <w:rPr>
-          <w:b/>
-          <w:bCs/>
-        </w:rPr>
-        <w:t>Monthly</w:t>
-      </w:r>
-      <w:proofErr w:type="spellEnd"/>
-      <w:r>
-        <w:rPr>
-          <w:b/>
-          <w:bCs/>
-        </w:rPr>
-        <w:t xml:space="preserve"> Data</w:t>
+        <w:t>2. NOAA Mauna Loa CO₂ Monthly Data</w:t>
       </w:r>
     </w:p>
     <w:p>
@@ -1163,47 +811,7 @@
         <w:t>Fuente:</w:t>
       </w:r>
       <w:r>
-        <w:t xml:space="preserve"> NOAA </w:t>
-      </w:r>
-      <w:proofErr w:type="spellStart"/>
-      <w:r>
-        <w:t>Earth</w:t>
-      </w:r>
-      <w:proofErr w:type="spellEnd"/>
-      <w:r>
-        <w:t xml:space="preserve"> </w:t>
-      </w:r>
-      <w:proofErr w:type="spellStart"/>
-      <w:r>
-        <w:t>System</w:t>
-      </w:r>
-      <w:proofErr w:type="spellEnd"/>
-      <w:r>
-        <w:t xml:space="preserve"> </w:t>
-      </w:r>
-      <w:proofErr w:type="spellStart"/>
-      <w:r>
-        <w:t>Research</w:t>
-      </w:r>
-      <w:proofErr w:type="spellEnd"/>
-      <w:r>
-        <w:t xml:space="preserve"> </w:t>
-      </w:r>
-      <w:proofErr w:type="spellStart"/>
-      <w:r>
-        <w:t>Laboratory</w:t>
-      </w:r>
-      <w:proofErr w:type="spellEnd"/>
-      <w:r>
-        <w:t xml:space="preserve"> (Mauna Loa </w:t>
-      </w:r>
-      <w:proofErr w:type="spellStart"/>
-      <w:r>
-        <w:t>Observatory</w:t>
-      </w:r>
-      <w:proofErr w:type="spellEnd"/>
-      <w:r>
-        <w:t>).</w:t>
+        <w:t xml:space="preserve"> NOAA Earth System Research Laboratory (Mauna Loa Observatory).</w:t>
       </w:r>
     </w:p>
     <w:p>
@@ -1274,13 +882,8 @@
           <w:numId w:val="24"/>
         </w:numPr>
       </w:pPr>
-      <w:proofErr w:type="spellStart"/>
-      <w:r>
-        <w:t>Average</w:t>
-      </w:r>
-      <w:proofErr w:type="spellEnd"/>
-      <w:r>
-        <w:t>: concentración mensual promedio de CO₂ en la atmósfera (ppm).</w:t>
+      <w:r>
+        <w:t>Average: concentración mensual promedio de CO₂ en la atmósfera (ppm).</w:t>
       </w:r>
     </w:p>
     <w:p>
@@ -1290,21 +893,8 @@
           <w:numId w:val="24"/>
         </w:numPr>
       </w:pPr>
-      <w:proofErr w:type="spellStart"/>
-      <w:r>
-        <w:t>Year</w:t>
-      </w:r>
-      <w:proofErr w:type="spellEnd"/>
-      <w:r>
-        <w:t xml:space="preserve"> y </w:t>
-      </w:r>
-      <w:proofErr w:type="spellStart"/>
-      <w:r>
-        <w:t>Month</w:t>
-      </w:r>
-      <w:proofErr w:type="spellEnd"/>
-      <w:r>
-        <w:t>: permiten organizar los datos temporales.</w:t>
+      <w:r>
+        <w:t>Year y Month: permiten organizar los datos temporales.</w:t>
       </w:r>
     </w:p>
     <w:p>
@@ -1392,7 +982,6 @@
       <w:r>
         <w:t xml:space="preserve"> para manipulación y limpieza de tablas, así como </w:t>
       </w:r>
-      <w:proofErr w:type="spellStart"/>
       <w:r>
         <w:rPr>
           <w:b/>
@@ -1400,25 +989,15 @@
         </w:rPr>
         <w:t>NumPy</w:t>
       </w:r>
-      <w:proofErr w:type="spellEnd"/>
       <w:r>
         <w:t xml:space="preserve"> para operaciones numéricas. El trabajo se desarrolló dentro de un entorno virtual configurado en </w:t>
       </w:r>
-      <w:proofErr w:type="spellStart"/>
-      <w:r>
-        <w:rPr>
-          <w:b/>
-          <w:bCs/>
-        </w:rPr>
-        <w:t>Jupyter</w:t>
-      </w:r>
-      <w:proofErr w:type="spellEnd"/>
-      <w:r>
-        <w:rPr>
-          <w:b/>
-          <w:bCs/>
-        </w:rPr>
-        <w:t xml:space="preserve"> Notebooks</w:t>
+      <w:r>
+        <w:rPr>
+          <w:b/>
+          <w:bCs/>
+        </w:rPr>
+        <w:t>Jupyter Notebooks</w:t>
       </w:r>
       <w:r>
         <w:t>, lo que permitió documentar cada paso y mantener un flujo reproducible.</w:t>
@@ -1448,47 +1027,7 @@
       </w:r>
       <w:r>
         <w:br/>
-        <w:t xml:space="preserve">En el </w:t>
-      </w:r>
-      <w:proofErr w:type="spellStart"/>
-      <w:r>
-        <w:t>dataset</w:t>
-      </w:r>
-      <w:proofErr w:type="spellEnd"/>
-      <w:r>
-        <w:t xml:space="preserve"> de CO₂, se construyó una columna date en formato </w:t>
-      </w:r>
-      <w:proofErr w:type="spellStart"/>
-      <w:r>
-        <w:t>datetime</w:t>
-      </w:r>
-      <w:proofErr w:type="spellEnd"/>
-      <w:r>
-        <w:t xml:space="preserve">, combinando </w:t>
-      </w:r>
-      <w:proofErr w:type="spellStart"/>
-      <w:r>
-        <w:t>year</w:t>
-      </w:r>
-      <w:proofErr w:type="spellEnd"/>
-      <w:r>
-        <w:t xml:space="preserve"> y </w:t>
-      </w:r>
-      <w:proofErr w:type="spellStart"/>
-      <w:r>
-        <w:t>month</w:t>
-      </w:r>
-      <w:proofErr w:type="spellEnd"/>
-      <w:r>
-        <w:t xml:space="preserve">. Esto permitió establecer un índice temporal y habilitar operaciones como </w:t>
-      </w:r>
-      <w:proofErr w:type="spellStart"/>
-      <w:r>
-        <w:t>resampling</w:t>
-      </w:r>
-      <w:proofErr w:type="spellEnd"/>
-      <w:r>
-        <w:t xml:space="preserve"> y agrupaciones por año o década.</w:t>
+        <w:t>En el dataset de CO₂, se construyó una columna date en formato datetime, combinando year y month. Esto permitió establecer un índice temporal y habilitar operaciones como resampling y agrupaciones por año o década.</w:t>
       </w:r>
     </w:p>
     <w:p>
@@ -1498,24 +1037,38 @@
           <w:numId w:val="32"/>
         </w:numPr>
       </w:pPr>
-      <w:commentRangeStart w:id="0"/>
-      <w:r>
-        <w:rPr>
-          <w:b/>
-          <w:bCs/>
-        </w:rPr>
-        <w:t>Valores inválidos:</w:t>
+      <w:r>
+        <w:rPr>
+          <w:b/>
+          <w:bCs/>
+        </w:rPr>
+        <w:t>Estandarización de columnas:</w:t>
       </w:r>
       <w:r>
         <w:br/>
-        <w:t>En la base de CO₂ se identificaron valores de control como -99.99, que indicaban datos faltantes o interpolados. Estos registros fueron eliminados o ajustados según correspondiera para evitar distorsiones en los análisis.</w:t>
-      </w:r>
-      <w:commentRangeEnd w:id="0"/>
-      <w:r>
-        <w:rPr>
-          <w:rStyle w:val="Refdecomentario"/>
-        </w:rPr>
-        <w:commentReference w:id="0"/>
+        <w:t>Se renombraron y seleccionaron las variables de interés:</w:t>
+      </w:r>
+    </w:p>
+    <w:p>
+      <w:pPr>
+        <w:numPr>
+          <w:ilvl w:val="1"/>
+          <w:numId w:val="32"/>
+        </w:numPr>
+      </w:pPr>
+      <w:r>
+        <w:t>Year y Anomaly para el dataset de temperatura.</w:t>
+      </w:r>
+    </w:p>
+    <w:p>
+      <w:pPr>
+        <w:numPr>
+          <w:ilvl w:val="1"/>
+          <w:numId w:val="32"/>
+        </w:numPr>
+      </w:pPr>
+      <w:r>
+        <w:t>year, month y average (rebautizada como co2_avg) para el dataset de CO₂.</w:t>
       </w:r>
     </w:p>
     <w:p>
@@ -1530,83 +1083,11 @@
           <w:b/>
           <w:bCs/>
         </w:rPr>
-        <w:t>Estandarización de columnas:</w:t>
+        <w:t>Unificación de datasets:</w:t>
       </w:r>
       <w:r>
         <w:br/>
-        <w:t>Se renombraron y seleccionaron las variables de interés:</w:t>
-      </w:r>
-    </w:p>
-    <w:p>
-      <w:pPr>
-        <w:numPr>
-          <w:ilvl w:val="1"/>
-          <w:numId w:val="32"/>
-        </w:numPr>
-      </w:pPr>
-      <w:proofErr w:type="spellStart"/>
-      <w:r>
-        <w:t>Year</w:t>
-      </w:r>
-      <w:proofErr w:type="spellEnd"/>
-      <w:r>
-        <w:t xml:space="preserve"> y </w:t>
-      </w:r>
-      <w:proofErr w:type="spellStart"/>
-      <w:r>
-        <w:t>Anomaly</w:t>
-      </w:r>
-      <w:proofErr w:type="spellEnd"/>
-      <w:r>
-        <w:t xml:space="preserve"> para el </w:t>
-      </w:r>
-      <w:proofErr w:type="spellStart"/>
-      <w:r>
-        <w:t>dataset</w:t>
-      </w:r>
-      <w:proofErr w:type="spellEnd"/>
-      <w:r>
-        <w:t xml:space="preserve"> de temperatura.</w:t>
-      </w:r>
-    </w:p>
-    <w:p>
-      <w:pPr>
-        <w:numPr>
-          <w:ilvl w:val="1"/>
-          <w:numId w:val="32"/>
-        </w:numPr>
-      </w:pPr>
-      <w:proofErr w:type="spellStart"/>
-      <w:r>
-        <w:t>year</w:t>
-      </w:r>
-      <w:proofErr w:type="spellEnd"/>
-      <w:r>
-        <w:t xml:space="preserve">, </w:t>
-      </w:r>
-      <w:proofErr w:type="spellStart"/>
-      <w:r>
-        <w:t>month</w:t>
-      </w:r>
-      <w:proofErr w:type="spellEnd"/>
-      <w:r>
-        <w:t xml:space="preserve"> y </w:t>
-      </w:r>
-      <w:proofErr w:type="spellStart"/>
-      <w:r>
-        <w:t>average</w:t>
-      </w:r>
-      <w:proofErr w:type="spellEnd"/>
-      <w:r>
-        <w:t xml:space="preserve"> (rebautizada como co2_avg) para el </w:t>
-      </w:r>
-      <w:proofErr w:type="spellStart"/>
-      <w:r>
-        <w:t>dataset</w:t>
-      </w:r>
-      <w:proofErr w:type="spellEnd"/>
-      <w:r>
-        <w:t xml:space="preserve"> de CO₂.</w:t>
+        <w:t>Se creó un DataFrame combinado (df_comb) utilizando la variable Year como clave. De este modo, fue posible alinear las anomalías de temperatura global con los promedios anuales de CO₂ de Mauna Loa.</w:t>
       </w:r>
     </w:p>
     <w:p>
@@ -1621,78 +1102,11 @@
           <w:b/>
           <w:bCs/>
         </w:rPr>
-        <w:t xml:space="preserve">Unificación de </w:t>
-      </w:r>
-      <w:proofErr w:type="spellStart"/>
-      <w:r>
-        <w:rPr>
-          <w:b/>
-          <w:bCs/>
-        </w:rPr>
-        <w:t>datasets</w:t>
-      </w:r>
-      <w:proofErr w:type="spellEnd"/>
-      <w:r>
-        <w:rPr>
-          <w:b/>
-          <w:bCs/>
-        </w:rPr>
-        <w:t>:</w:t>
+        <w:t>Creación de variable década:</w:t>
       </w:r>
       <w:r>
         <w:br/>
-        <w:t xml:space="preserve">Se creó un </w:t>
-      </w:r>
-      <w:proofErr w:type="spellStart"/>
-      <w:r>
-        <w:t>DataFrame</w:t>
-      </w:r>
-      <w:proofErr w:type="spellEnd"/>
-      <w:r>
-        <w:t xml:space="preserve"> combinado (</w:t>
-      </w:r>
-      <w:proofErr w:type="spellStart"/>
-      <w:r>
-        <w:t>df_comb</w:t>
-      </w:r>
-      <w:proofErr w:type="spellEnd"/>
-      <w:r>
-        <w:t xml:space="preserve">) utilizando la variable </w:t>
-      </w:r>
-      <w:proofErr w:type="spellStart"/>
-      <w:r>
-        <w:t>Year</w:t>
-      </w:r>
-      <w:proofErr w:type="spellEnd"/>
-      <w:r>
-        <w:t xml:space="preserve"> como clave. De este modo, fue posible alinear las anomalías de temperatura global con los promedios anuales de CO₂ de Mauna Loa.</w:t>
-      </w:r>
-    </w:p>
-    <w:p>
-      <w:pPr>
-        <w:numPr>
-          <w:ilvl w:val="0"/>
-          <w:numId w:val="32"/>
-        </w:numPr>
-      </w:pPr>
-      <w:r>
-        <w:rPr>
-          <w:b/>
-          <w:bCs/>
-        </w:rPr>
-        <w:t>Creación de variable década:</w:t>
-      </w:r>
-      <w:r>
-        <w:br/>
-        <w:t xml:space="preserve">Para facilitar el análisis de tendencias a largo plazo, se generó la columna </w:t>
-      </w:r>
-      <w:proofErr w:type="spellStart"/>
-      <w:r>
-        <w:t>decade</w:t>
-      </w:r>
-      <w:proofErr w:type="spellEnd"/>
-      <w:r>
-        <w:t>, agrupando los registros en intervalos de 10 años. Esto permitió analizar la evolución conjunta de temperatura y CO₂ con una visión más amplia.</w:t>
+        <w:t>Para facilitar el análisis de tendencias a largo plazo, se generó la columna decade, agrupando los registros en intervalos de 10 años. Esto permitió analizar la evolución conjunta de temperatura y CO₂ con una visión más amplia.</w:t>
       </w:r>
     </w:p>
     <w:p>
@@ -1718,15 +1132,7 @@
         </w:numPr>
       </w:pPr>
       <w:r>
-        <w:t xml:space="preserve">El </w:t>
-      </w:r>
-      <w:proofErr w:type="spellStart"/>
-      <w:r>
-        <w:t>dataset</w:t>
-      </w:r>
-      <w:proofErr w:type="spellEnd"/>
-      <w:r>
-        <w:t xml:space="preserve"> de </w:t>
+        <w:t xml:space="preserve">El dataset de </w:t>
       </w:r>
       <w:r>
         <w:rPr>
@@ -1747,16 +1153,7 @@
         </w:numPr>
       </w:pPr>
       <w:r>
-        <w:lastRenderedPageBreak/>
-        <w:t xml:space="preserve">El </w:t>
-      </w:r>
-      <w:proofErr w:type="spellStart"/>
-      <w:r>
-        <w:t>dataset</w:t>
-      </w:r>
-      <w:proofErr w:type="spellEnd"/>
-      <w:r>
-        <w:t xml:space="preserve"> de </w:t>
+        <w:t xml:space="preserve">El dataset de </w:t>
       </w:r>
       <w:r>
         <w:rPr>
@@ -1777,6 +1174,7 @@
         </w:numPr>
       </w:pPr>
       <w:r>
+        <w:lastRenderedPageBreak/>
         <w:t>No se detectaron problemas graves de calidad de datos que comprometieran el análisis; las series temporales resultaron estables y consistentes tras la limpieza.</w:t>
       </w:r>
     </w:p>
@@ -1808,21 +1206,20 @@
           <w:bCs/>
         </w:rPr>
       </w:pPr>
-      <w:commentRangeStart w:id="1"/>
-      <w:r>
-        <w:rPr>
-          <w:b/>
-          <w:bCs/>
-        </w:rPr>
-        <w:lastRenderedPageBreak/>
+      <w:commentRangeStart w:id="0"/>
+      <w:r>
+        <w:rPr>
+          <w:b/>
+          <w:bCs/>
+        </w:rPr>
         <w:t>Estructura recomendada de la documentación</w:t>
       </w:r>
-      <w:commentRangeEnd w:id="1"/>
+      <w:commentRangeEnd w:id="0"/>
       <w:r>
         <w:rPr>
           <w:rStyle w:val="Refdecomentario"/>
         </w:rPr>
-        <w:commentReference w:id="1"/>
+        <w:commentReference w:id="0"/>
       </w:r>
     </w:p>
     <w:p>
@@ -1859,6 +1256,7 @@
         </w:numPr>
       </w:pPr>
       <w:r>
+        <w:lastRenderedPageBreak/>
         <w:t>Autora / fecha</w:t>
       </w:r>
     </w:p>
@@ -2059,15 +1457,7 @@
         </w:numPr>
       </w:pPr>
       <w:r>
-        <w:t xml:space="preserve">Visualización en </w:t>
-      </w:r>
-      <w:proofErr w:type="spellStart"/>
-      <w:r>
-        <w:t>Power</w:t>
-      </w:r>
-      <w:proofErr w:type="spellEnd"/>
-      <w:r>
-        <w:t xml:space="preserve"> BI</w:t>
+        <w:t>Visualización en Power BI</w:t>
       </w:r>
     </w:p>
     <w:p>
@@ -2103,17 +1493,8 @@
           <w:b/>
           <w:bCs/>
         </w:rPr>
-        <w:t xml:space="preserve">Descripción de los </w:t>
-      </w:r>
-      <w:proofErr w:type="spellStart"/>
-      <w:r>
-        <w:rPr>
-          <w:b/>
-          <w:bCs/>
-        </w:rPr>
-        <w:t>Datasets</w:t>
-      </w:r>
-      <w:proofErr w:type="spellEnd"/>
+        <w:t>Descripción de los Datasets</w:t>
+      </w:r>
     </w:p>
     <w:p>
       <w:pPr>
@@ -2123,15 +1504,7 @@
         </w:numPr>
       </w:pPr>
       <w:r>
-        <w:t xml:space="preserve">Fuente de cada </w:t>
-      </w:r>
-      <w:proofErr w:type="spellStart"/>
-      <w:r>
-        <w:t>dataset</w:t>
-      </w:r>
-      <w:proofErr w:type="spellEnd"/>
-      <w:r>
-        <w:t xml:space="preserve"> (NOAA, etc.)</w:t>
+        <w:t>Fuente de cada dataset (NOAA, etc.)</w:t>
       </w:r>
     </w:p>
     <w:p>
@@ -2164,7 +1537,6 @@
         </w:numPr>
       </w:pPr>
       <w:r>
-        <w:lastRenderedPageBreak/>
         <w:t>Observaciones sobre calidad de datos</w:t>
       </w:r>
     </w:p>
@@ -2202,15 +1574,8 @@
         </w:numPr>
       </w:pPr>
       <w:r>
-        <w:t xml:space="preserve">Ajustes realizados (formato de fechas, índices, eliminación de valores inválidos, creación de columnas como </w:t>
-      </w:r>
-      <w:proofErr w:type="spellStart"/>
-      <w:r>
-        <w:t>decade</w:t>
-      </w:r>
-      <w:proofErr w:type="spellEnd"/>
-      <w:r>
-        <w:t>)</w:t>
+        <w:lastRenderedPageBreak/>
+        <w:t>Ajustes realizados (formato de fechas, índices, eliminación de valores inválidos, creación de columnas como decade)</w:t>
       </w:r>
     </w:p>
     <w:p>
@@ -2251,23 +1616,7 @@
         </w:numPr>
       </w:pPr>
       <w:r>
-        <w:t>Introducción y herramientas usadas (</w:t>
-      </w:r>
-      <w:proofErr w:type="spellStart"/>
-      <w:r>
-        <w:t>Matplotlib</w:t>
-      </w:r>
-      <w:proofErr w:type="spellEnd"/>
-      <w:r>
-        <w:t xml:space="preserve">, </w:t>
-      </w:r>
-      <w:proofErr w:type="spellStart"/>
-      <w:r>
-        <w:t>Seaborn</w:t>
-      </w:r>
-      <w:proofErr w:type="spellEnd"/>
-      <w:r>
-        <w:t>)</w:t>
+        <w:t>Introducción y herramientas usadas (Matplotlib, Seaborn)</w:t>
       </w:r>
     </w:p>
     <w:p>
@@ -2310,19 +1659,9 @@
           <w:numId w:val="31"/>
         </w:numPr>
       </w:pPr>
-      <w:proofErr w:type="spellStart"/>
-      <w:r>
-        <w:t>Boxplots</w:t>
-      </w:r>
-      <w:proofErr w:type="spellEnd"/>
-      <w:r>
-        <w:t xml:space="preserve"> y </w:t>
-      </w:r>
-      <w:proofErr w:type="spellStart"/>
-      <w:r>
-        <w:t>outliers</w:t>
-      </w:r>
-      <w:proofErr w:type="spellEnd"/>
+      <w:r>
+        <w:t>Boxplots y outliers</w:t>
+      </w:r>
     </w:p>
     <w:p>
       <w:pPr>
@@ -2332,15 +1671,7 @@
         </w:numPr>
       </w:pPr>
       <w:r>
-        <w:t>Correlaciones (</w:t>
-      </w:r>
-      <w:proofErr w:type="spellStart"/>
-      <w:r>
-        <w:t>heatmap</w:t>
-      </w:r>
-      <w:proofErr w:type="spellEnd"/>
-      <w:r>
-        <w:t>, coeficientes)</w:t>
+        <w:t>Correlaciones (heatmap, coeficientes)</w:t>
       </w:r>
     </w:p>
     <w:p>
@@ -2426,23 +1757,7 @@
           <w:b/>
           <w:bCs/>
         </w:rPr>
-        <w:t xml:space="preserve">Visualización en </w:t>
-      </w:r>
-      <w:proofErr w:type="spellStart"/>
-      <w:r>
-        <w:rPr>
-          <w:b/>
-          <w:bCs/>
-        </w:rPr>
-        <w:t>Power</w:t>
-      </w:r>
-      <w:proofErr w:type="spellEnd"/>
-      <w:r>
-        <w:rPr>
-          <w:b/>
-          <w:bCs/>
-        </w:rPr>
-        <w:t xml:space="preserve"> BI</w:t>
+        <w:t>Visualización en Power BI</w:t>
       </w:r>
     </w:p>
     <w:p>
@@ -2452,13 +1767,8 @@
           <w:numId w:val="26"/>
         </w:numPr>
       </w:pPr>
-      <w:proofErr w:type="spellStart"/>
-      <w:r>
-        <w:t>Dashboard</w:t>
-      </w:r>
-      <w:proofErr w:type="spellEnd"/>
-      <w:r>
-        <w:t xml:space="preserve"> interactivo</w:t>
+      <w:r>
+        <w:t>Dashboard interactivo</w:t>
       </w:r>
     </w:p>
     <w:p>
@@ -2468,13 +1778,8 @@
           <w:numId w:val="26"/>
         </w:numPr>
       </w:pPr>
-      <w:proofErr w:type="spellStart"/>
-      <w:r>
-        <w:t>KPIs</w:t>
-      </w:r>
-      <w:proofErr w:type="spellEnd"/>
-      <w:r>
-        <w:t xml:space="preserve"> clave</w:t>
+      <w:r>
+        <w:t>KPIs clave</w:t>
       </w:r>
     </w:p>
     <w:p>
@@ -2556,7 +1861,6 @@
           <w:b/>
           <w:bCs/>
         </w:rPr>
-        <w:lastRenderedPageBreak/>
         <w:t>Referencias</w:t>
       </w:r>
     </w:p>
@@ -2567,13 +1871,8 @@
           <w:numId w:val="30"/>
         </w:numPr>
       </w:pPr>
-      <w:proofErr w:type="spellStart"/>
-      <w:r>
-        <w:t>Datasets</w:t>
-      </w:r>
-      <w:proofErr w:type="spellEnd"/>
-      <w:r>
-        <w:t xml:space="preserve"> (NOAA, etc.)</w:t>
+      <w:r>
+        <w:t>Datasets (NOAA, etc.)</w:t>
       </w:r>
     </w:p>
     <w:p>
@@ -2603,7 +1902,7 @@
           <w:bCs/>
         </w:rPr>
       </w:pPr>
-      <w:commentRangeStart w:id="2"/>
+      <w:commentRangeStart w:id="1"/>
       <w:r>
         <w:rPr>
           <w:rFonts w:ascii="Segoe UI Emoji" w:hAnsi="Segoe UI Emoji" w:cs="Segoe UI Emoji"/>
@@ -2620,12 +1919,12 @@
         </w:rPr>
         <w:t xml:space="preserve"> FASE 1: Preparación del entorno profesional</w:t>
       </w:r>
-      <w:commentRangeEnd w:id="2"/>
+      <w:commentRangeEnd w:id="1"/>
       <w:r>
         <w:rPr>
           <w:rStyle w:val="Refdecomentario"/>
         </w:rPr>
-        <w:commentReference w:id="2"/>
+        <w:commentReference w:id="1"/>
       </w:r>
     </w:p>
     <w:p>
@@ -2681,51 +1980,17 @@
           <w:b/>
           <w:bCs/>
         </w:rPr>
-        <w:t xml:space="preserve">Visual Studio </w:t>
-      </w:r>
-      <w:proofErr w:type="spellStart"/>
-      <w:r>
-        <w:rPr>
-          <w:b/>
-          <w:bCs/>
-        </w:rPr>
-        <w:t>Code</w:t>
-      </w:r>
-      <w:proofErr w:type="spellEnd"/>
+        <w:t>Visual Studio Code</w:t>
+      </w:r>
       <w:r>
         <w:t xml:space="preserve"> o </w:t>
       </w:r>
-      <w:proofErr w:type="spellStart"/>
-      <w:r>
-        <w:rPr>
-          <w:b/>
-          <w:bCs/>
-        </w:rPr>
-        <w:t>Jupyter</w:t>
-      </w:r>
-      <w:proofErr w:type="spellEnd"/>
-      <w:r>
-        <w:rPr>
-          <w:b/>
-          <w:bCs/>
-        </w:rPr>
-        <w:t xml:space="preserve"> </w:t>
-      </w:r>
-      <w:proofErr w:type="spellStart"/>
-      <w:r>
-        <w:rPr>
-          <w:b/>
-          <w:bCs/>
-        </w:rPr>
-        <w:t>Lab</w:t>
-      </w:r>
-      <w:proofErr w:type="spellEnd"/>
-      <w:r>
-        <w:rPr>
-          <w:b/>
-          <w:bCs/>
-        </w:rPr>
-        <w:t xml:space="preserve"> (preferido en entorno local)</w:t>
+      <w:r>
+        <w:rPr>
+          <w:b/>
+          <w:bCs/>
+        </w:rPr>
+        <w:t>Jupyter Lab (preferido en entorno local)</w:t>
       </w:r>
     </w:p>
     <w:p>
@@ -2735,21 +2000,12 @@
           <w:numId w:val="1"/>
         </w:numPr>
       </w:pPr>
-      <w:proofErr w:type="spellStart"/>
-      <w:r>
-        <w:rPr>
-          <w:b/>
-          <w:bCs/>
-        </w:rPr>
-        <w:t>Power</w:t>
-      </w:r>
-      <w:proofErr w:type="spellEnd"/>
-      <w:r>
-        <w:rPr>
-          <w:b/>
-          <w:bCs/>
-        </w:rPr>
-        <w:t xml:space="preserve"> BI Desktop</w:t>
+      <w:r>
+        <w:rPr>
+          <w:b/>
+          <w:bCs/>
+        </w:rPr>
+        <w:t>Power BI Desktop</w:t>
       </w:r>
     </w:p>
     <w:p>
@@ -2782,41 +2038,19 @@
       </w:r>
     </w:p>
     <w:p>
-      <w:proofErr w:type="spellStart"/>
       <w:r>
         <w:t>bash</w:t>
       </w:r>
-      <w:proofErr w:type="spellEnd"/>
-    </w:p>
-    <w:p>
-      <w:proofErr w:type="spellStart"/>
+    </w:p>
+    <w:p>
       <w:r>
         <w:t>CopiarEditar</w:t>
       </w:r>
-      <w:proofErr w:type="spellEnd"/>
-    </w:p>
-    <w:p>
-      <w:proofErr w:type="spellStart"/>
-      <w:r>
-        <w:t>python</w:t>
-      </w:r>
-      <w:proofErr w:type="spellEnd"/>
-      <w:r>
-        <w:t xml:space="preserve"> -m </w:t>
-      </w:r>
-      <w:proofErr w:type="spellStart"/>
-      <w:r>
-        <w:t>venv</w:t>
-      </w:r>
-      <w:proofErr w:type="spellEnd"/>
-      <w:r>
-        <w:t xml:space="preserve"> </w:t>
-      </w:r>
-      <w:proofErr w:type="spellStart"/>
-      <w:r>
-        <w:t>clima_env</w:t>
-      </w:r>
-      <w:proofErr w:type="spellEnd"/>
+    </w:p>
+    <w:p>
+      <w:r>
+        <w:t>python -m venv clima_env</w:t>
+      </w:r>
     </w:p>
     <w:p>
       <w:r>
@@ -2831,21 +2065,8 @@
         </w:numPr>
       </w:pPr>
       <w:r>
-        <w:t xml:space="preserve">Windows: </w:t>
-      </w:r>
-      <w:proofErr w:type="spellStart"/>
-      <w:r>
-        <w:t>clima_env</w:t>
-      </w:r>
-      <w:proofErr w:type="spellEnd"/>
-      <w:r>
-        <w:t>\Scripts\</w:t>
-      </w:r>
-      <w:proofErr w:type="spellStart"/>
-      <w:r>
-        <w:t>activate</w:t>
-      </w:r>
-      <w:proofErr w:type="spellEnd"/>
+        <w:t>Windows: clima_env\Scripts\activate</w:t>
+      </w:r>
     </w:p>
     <w:p>
       <w:pPr>
@@ -2855,37 +2076,8 @@
         </w:numPr>
       </w:pPr>
       <w:r>
-        <w:t xml:space="preserve">Mac/Linux: </w:t>
-      </w:r>
-      <w:proofErr w:type="spellStart"/>
-      <w:r>
-        <w:t>source</w:t>
-      </w:r>
-      <w:proofErr w:type="spellEnd"/>
-      <w:r>
-        <w:t xml:space="preserve"> </w:t>
-      </w:r>
-      <w:proofErr w:type="spellStart"/>
-      <w:r>
-        <w:t>clima_env</w:t>
-      </w:r>
-      <w:proofErr w:type="spellEnd"/>
-      <w:r>
-        <w:t>/</w:t>
-      </w:r>
-      <w:proofErr w:type="spellStart"/>
-      <w:r>
-        <w:t>bin</w:t>
-      </w:r>
-      <w:proofErr w:type="spellEnd"/>
-      <w:r>
-        <w:t>/</w:t>
-      </w:r>
-      <w:proofErr w:type="spellStart"/>
-      <w:r>
-        <w:t>activate</w:t>
-      </w:r>
-      <w:proofErr w:type="spellEnd"/>
+        <w:t>Mac/Linux: source clima_env/bin/activate</w:t>
+      </w:r>
     </w:p>
     <w:p>
       <w:r>
@@ -2893,97 +2085,19 @@
       </w:r>
     </w:p>
     <w:p>
-      <w:proofErr w:type="spellStart"/>
       <w:r>
         <w:t>bash</w:t>
       </w:r>
-      <w:proofErr w:type="spellEnd"/>
-    </w:p>
-    <w:p>
-      <w:proofErr w:type="spellStart"/>
+    </w:p>
+    <w:p>
       <w:r>
         <w:t>CopiarEditar</w:t>
       </w:r>
-      <w:proofErr w:type="spellEnd"/>
-    </w:p>
-    <w:p>
-      <w:proofErr w:type="spellStart"/>
-      <w:r>
-        <w:t>pip</w:t>
-      </w:r>
-      <w:proofErr w:type="spellEnd"/>
-      <w:r>
-        <w:t xml:space="preserve"> </w:t>
-      </w:r>
-      <w:proofErr w:type="spellStart"/>
-      <w:r>
-        <w:t>install</w:t>
-      </w:r>
-      <w:proofErr w:type="spellEnd"/>
-      <w:r>
-        <w:t xml:space="preserve"> pandas </w:t>
-      </w:r>
-      <w:proofErr w:type="spellStart"/>
-      <w:r>
-        <w:t>numpy</w:t>
-      </w:r>
-      <w:proofErr w:type="spellEnd"/>
-      <w:r>
-        <w:t xml:space="preserve"> </w:t>
-      </w:r>
-      <w:proofErr w:type="spellStart"/>
-      <w:r>
-        <w:t>matplotlib</w:t>
-      </w:r>
-      <w:proofErr w:type="spellEnd"/>
-      <w:r>
-        <w:t xml:space="preserve"> </w:t>
-      </w:r>
-      <w:proofErr w:type="spellStart"/>
-      <w:r>
-        <w:t>seaborn</w:t>
-      </w:r>
-      <w:proofErr w:type="spellEnd"/>
-      <w:r>
-        <w:t xml:space="preserve"> </w:t>
-      </w:r>
-      <w:proofErr w:type="spellStart"/>
-      <w:r>
-        <w:t>scikit-learn</w:t>
-      </w:r>
-      <w:proofErr w:type="spellEnd"/>
-      <w:r>
-        <w:t xml:space="preserve"> </w:t>
-      </w:r>
-      <w:proofErr w:type="spellStart"/>
-      <w:r>
-        <w:t>statsmodels</w:t>
-      </w:r>
-      <w:proofErr w:type="spellEnd"/>
-      <w:r>
-        <w:t xml:space="preserve"> </w:t>
-      </w:r>
-      <w:proofErr w:type="spellStart"/>
-      <w:r>
-        <w:t>prophet</w:t>
-      </w:r>
-      <w:proofErr w:type="spellEnd"/>
-      <w:r>
-        <w:t xml:space="preserve"> </w:t>
-      </w:r>
-      <w:proofErr w:type="spellStart"/>
-      <w:r>
-        <w:t>jupyter</w:t>
-      </w:r>
-      <w:proofErr w:type="spellEnd"/>
-      <w:r>
-        <w:t xml:space="preserve"> </w:t>
-      </w:r>
-      <w:proofErr w:type="spellStart"/>
-      <w:r>
-        <w:t>openpyxl</w:t>
-      </w:r>
-      <w:proofErr w:type="spellEnd"/>
+    </w:p>
+    <w:p>
+      <w:r>
+        <w:t>pip install pandas numpy matplotlib seaborn scikit-learn statsmodels prophet jupyter openpyxl</w:t>
+      </w:r>
     </w:p>
     <w:p>
       <w:r>
@@ -3005,39 +2119,30 @@
           <w:b/>
           <w:bCs/>
         </w:rPr>
+        <w:t>📁</w:t>
+      </w:r>
+      <w:r>
+        <w:rPr>
+          <w:b/>
+          <w:bCs/>
+        </w:rPr>
+        <w:t xml:space="preserve"> Estructura de carpetas</w:t>
+      </w:r>
+    </w:p>
+    <w:p>
+      <w:r>
+        <w:t>bash</w:t>
+      </w:r>
+    </w:p>
+    <w:p>
+      <w:r>
+        <w:t>CopiarEditar</w:t>
+      </w:r>
+    </w:p>
+    <w:p>
+      <w:r>
         <w:lastRenderedPageBreak/>
-        <w:t>📁</w:t>
-      </w:r>
-      <w:r>
-        <w:rPr>
-          <w:b/>
-          <w:bCs/>
-        </w:rPr>
-        <w:t xml:space="preserve"> Estructura de carpetas</w:t>
-      </w:r>
-    </w:p>
-    <w:p>
-      <w:proofErr w:type="spellStart"/>
-      <w:r>
-        <w:t>bash</w:t>
-      </w:r>
-      <w:proofErr w:type="spellEnd"/>
-    </w:p>
-    <w:p>
-      <w:proofErr w:type="spellStart"/>
-      <w:r>
-        <w:t>CopiarEditar</w:t>
-      </w:r>
-      <w:proofErr w:type="spellEnd"/>
-    </w:p>
-    <w:p>
-      <w:proofErr w:type="spellStart"/>
-      <w:r>
-        <w:t>clima_proyecto</w:t>
-      </w:r>
-      <w:proofErr w:type="spellEnd"/>
-      <w:r>
-        <w:t>/</w:t>
+        <w:t>clima_proyecto/</w:t>
       </w:r>
     </w:p>
     <w:p>
@@ -3076,15 +2181,7 @@
         <w:t>──</w:t>
       </w:r>
       <w:r>
-        <w:t xml:space="preserve"> notebooks/            # </w:t>
-      </w:r>
-      <w:proofErr w:type="spellStart"/>
-      <w:r>
-        <w:t>Jupyter</w:t>
-      </w:r>
-      <w:proofErr w:type="spellEnd"/>
-      <w:r>
-        <w:t xml:space="preserve"> notebooks por fases</w:t>
+        <w:t xml:space="preserve"> notebooks/            # Jupyter notebooks por fases</w:t>
       </w:r>
     </w:p>
     <w:p>
@@ -3135,23 +2232,7 @@
         <w:t>──</w:t>
       </w:r>
       <w:r>
-        <w:t xml:space="preserve"> </w:t>
-      </w:r>
-      <w:proofErr w:type="spellStart"/>
-      <w:r>
-        <w:t>powerbi</w:t>
-      </w:r>
-      <w:proofErr w:type="spellEnd"/>
-      <w:r>
-        <w:t>/              # Archivo .</w:t>
-      </w:r>
-      <w:proofErr w:type="spellStart"/>
-      <w:r>
-        <w:t>pbix</w:t>
-      </w:r>
-      <w:proofErr w:type="spellEnd"/>
-      <w:r>
-        <w:t xml:space="preserve"> final</w:t>
+        <w:t xml:space="preserve"> powerbi/              # Archivo .pbix final</w:t>
       </w:r>
     </w:p>
     <w:p>
@@ -3173,15 +2254,7 @@
     </w:p>
     <w:p>
       <w:r>
-        <w:t xml:space="preserve">└── </w:t>
-      </w:r>
-      <w:proofErr w:type="spellStart"/>
-      <w:r>
-        <w:t>clima_env</w:t>
-      </w:r>
-      <w:proofErr w:type="spellEnd"/>
-      <w:r>
-        <w:t>/            # Entorno virtual</w:t>
+        <w:t>└── clima_env/            # Entorno virtual</w:t>
       </w:r>
     </w:p>
     <w:p>
@@ -3226,23 +2299,7 @@
           <w:b/>
           <w:bCs/>
         </w:rPr>
-        <w:t xml:space="preserve">2.1 </w:t>
-      </w:r>
-      <w:proofErr w:type="spellStart"/>
-      <w:r>
-        <w:rPr>
-          <w:b/>
-          <w:bCs/>
-        </w:rPr>
-        <w:t>Dataset</w:t>
-      </w:r>
-      <w:proofErr w:type="spellEnd"/>
-      <w:r>
-        <w:rPr>
-          <w:b/>
-          <w:bCs/>
-        </w:rPr>
-        <w:t xml:space="preserve"> principal (recomendado)</w:t>
+        <w:t>2.1 Dataset principal (recomendado)</w:t>
       </w:r>
     </w:p>
     <w:p>
@@ -3252,7 +2309,6 @@
           <w:numId w:val="3"/>
         </w:numPr>
       </w:pPr>
-      <w:proofErr w:type="spellStart"/>
       <w:r>
         <w:rPr>
           <w:b/>
@@ -3260,7 +2316,6 @@
         </w:rPr>
         <w:t>NOAAGlobalTemp</w:t>
       </w:r>
-      <w:proofErr w:type="spellEnd"/>
       <w:r>
         <w:t>: temperatura global mensual 1880–2023.</w:t>
       </w:r>
@@ -3273,31 +2328,7 @@
         </w:numPr>
       </w:pPr>
       <w:r>
-        <w:t>Complemento: CO₂, nivel del mar, lluvia, etc. (</w:t>
-      </w:r>
-      <w:proofErr w:type="spellStart"/>
-      <w:r>
-        <w:t>Kaggle</w:t>
-      </w:r>
-      <w:proofErr w:type="spellEnd"/>
-      <w:r>
-        <w:t xml:space="preserve"> – </w:t>
-      </w:r>
-      <w:proofErr w:type="spellStart"/>
-      <w:r>
-        <w:t>Climate</w:t>
-      </w:r>
-      <w:proofErr w:type="spellEnd"/>
-      <w:r>
-        <w:t xml:space="preserve"> Change </w:t>
-      </w:r>
-      <w:proofErr w:type="spellStart"/>
-      <w:r>
-        <w:t>Dataset</w:t>
-      </w:r>
-      <w:proofErr w:type="spellEnd"/>
-      <w:r>
-        <w:t>).</w:t>
+        <w:t>Complemento: CO₂, nivel del mar, lluvia, etc. (Kaggle – Climate Change Dataset).</w:t>
       </w:r>
     </w:p>
     <w:p>
@@ -3356,13 +2387,8 @@
         </w:numPr>
       </w:pPr>
       <w:r>
-        <w:t xml:space="preserve">Visualización: líneas, mapas, </w:t>
-      </w:r>
-      <w:proofErr w:type="spellStart"/>
-      <w:r>
-        <w:t>boxplots</w:t>
-      </w:r>
-      <w:proofErr w:type="spellEnd"/>
+        <w:t>Visualización: líneas, mapas, boxplots</w:t>
+      </w:r>
     </w:p>
     <w:p>
       <w:pPr>
@@ -3372,13 +2398,8 @@
         </w:numPr>
       </w:pPr>
       <w:r>
-        <w:t xml:space="preserve">Detección de </w:t>
-      </w:r>
-      <w:proofErr w:type="spellStart"/>
-      <w:r>
-        <w:t>outliers</w:t>
-      </w:r>
-      <w:proofErr w:type="spellEnd"/>
+        <w:t>Detección de outliers</w:t>
+      </w:r>
     </w:p>
     <w:p>
       <w:r>
@@ -3422,34 +2443,8 @@
           <w:b/>
           <w:bCs/>
         </w:rPr>
-        <w:lastRenderedPageBreak/>
-        <w:t xml:space="preserve">3.1 </w:t>
-      </w:r>
-      <w:proofErr w:type="spellStart"/>
-      <w:r>
-        <w:rPr>
-          <w:b/>
-          <w:bCs/>
-        </w:rPr>
-        <w:t>Feature</w:t>
-      </w:r>
-      <w:proofErr w:type="spellEnd"/>
-      <w:r>
-        <w:rPr>
-          <w:b/>
-          <w:bCs/>
-        </w:rPr>
-        <w:t xml:space="preserve"> </w:t>
-      </w:r>
-      <w:proofErr w:type="spellStart"/>
-      <w:r>
-        <w:rPr>
-          <w:b/>
-          <w:bCs/>
-        </w:rPr>
-        <w:t>Engineering</w:t>
-      </w:r>
-      <w:proofErr w:type="spellEnd"/>
+        <w:t>3.1 Feature Engineering</w:t>
+      </w:r>
     </w:p>
     <w:p>
       <w:pPr>
@@ -3481,6 +2476,7 @@
         </w:numPr>
       </w:pPr>
       <w:r>
+        <w:lastRenderedPageBreak/>
         <w:t>Incremento anual</w:t>
       </w:r>
     </w:p>
@@ -3546,7 +2542,6 @@
           <w:numId w:val="6"/>
         </w:numPr>
       </w:pPr>
-      <w:proofErr w:type="spellStart"/>
       <w:r>
         <w:rPr>
           <w:b/>
@@ -3554,7 +2549,6 @@
         </w:rPr>
         <w:t>Prophet</w:t>
       </w:r>
-      <w:proofErr w:type="spellEnd"/>
       <w:r>
         <w:t xml:space="preserve"> (predicción temporal + estacionalidad)</w:t>
       </w:r>
@@ -3574,15 +2568,7 @@
         <w:t>Regresión multivariable</w:t>
       </w:r>
       <w:r>
-        <w:t xml:space="preserve"> (</w:t>
-      </w:r>
-      <w:proofErr w:type="spellStart"/>
-      <w:r>
-        <w:t>ej</w:t>
-      </w:r>
-      <w:proofErr w:type="spellEnd"/>
-      <w:r>
-        <w:t>: CO₂ → temperatura)</w:t>
+        <w:t xml:space="preserve"> (ej: CO₂ → temperatura)</w:t>
       </w:r>
     </w:p>
     <w:p>
@@ -3656,23 +2642,7 @@
           <w:b/>
           <w:bCs/>
         </w:rPr>
-        <w:t xml:space="preserve"> FASE 4: Visualización en </w:t>
-      </w:r>
-      <w:proofErr w:type="spellStart"/>
-      <w:r>
-        <w:rPr>
-          <w:b/>
-          <w:bCs/>
-        </w:rPr>
-        <w:t>Power</w:t>
-      </w:r>
-      <w:proofErr w:type="spellEnd"/>
-      <w:r>
-        <w:rPr>
-          <w:b/>
-          <w:bCs/>
-        </w:rPr>
-        <w:t xml:space="preserve"> BI</w:t>
+        <w:t xml:space="preserve"> FASE 4: Visualización en Power BI</w:t>
       </w:r>
     </w:p>
     <w:p>
@@ -3708,37 +2678,23 @@
           <w:numId w:val="8"/>
         </w:numPr>
       </w:pPr>
-      <w:proofErr w:type="spellStart"/>
-      <w:r>
-        <w:t>Dataset</w:t>
-      </w:r>
-      <w:proofErr w:type="spellEnd"/>
-      <w:r>
-        <w:t xml:space="preserve"> limpio y estructurado</w:t>
-      </w:r>
-    </w:p>
-    <w:p>
-      <w:pPr>
-        <w:rPr>
-          <w:b/>
-          <w:bCs/>
-        </w:rPr>
-      </w:pPr>
-      <w:proofErr w:type="spellStart"/>
-      <w:r>
-        <w:rPr>
-          <w:b/>
-          <w:bCs/>
-        </w:rPr>
-        <w:t>Dashboard</w:t>
-      </w:r>
-      <w:proofErr w:type="spellEnd"/>
-      <w:r>
-        <w:rPr>
-          <w:b/>
-          <w:bCs/>
-        </w:rPr>
-        <w:t>:</w:t>
+      <w:r>
+        <w:t>Dataset limpio y estructurado</w:t>
+      </w:r>
+    </w:p>
+    <w:p>
+      <w:pPr>
+        <w:rPr>
+          <w:b/>
+          <w:bCs/>
+        </w:rPr>
+      </w:pPr>
+      <w:r>
+        <w:rPr>
+          <w:b/>
+          <w:bCs/>
+        </w:rPr>
+        <w:t>Dashboard:</w:t>
       </w:r>
     </w:p>
     <w:p>
@@ -3827,7 +2783,6 @@
           <w:b/>
           <w:bCs/>
         </w:rPr>
-        <w:lastRenderedPageBreak/>
         <w:t>5.1 README para GitHub</w:t>
       </w:r>
     </w:p>
@@ -3850,13 +2805,8 @@
         </w:numPr>
       </w:pPr>
       <w:r>
-        <w:t xml:space="preserve">Imágenes del </w:t>
-      </w:r>
-      <w:proofErr w:type="spellStart"/>
-      <w:r>
-        <w:t>dashboard</w:t>
-      </w:r>
-      <w:proofErr w:type="spellEnd"/>
+        <w:t>Imágenes del dashboard</w:t>
+      </w:r>
     </w:p>
     <w:p>
       <w:pPr>
@@ -3866,6 +2816,7 @@
         </w:numPr>
       </w:pPr>
       <w:r>
+        <w:lastRenderedPageBreak/>
         <w:t>Cómo ejecutar localmente</w:t>
       </w:r>
     </w:p>
@@ -3891,13 +2842,8 @@
           <w:numId w:val="11"/>
         </w:numPr>
       </w:pPr>
-      <w:proofErr w:type="spellStart"/>
-      <w:r>
-        <w:t>Storytelling</w:t>
-      </w:r>
-      <w:proofErr w:type="spellEnd"/>
-      <w:r>
-        <w:t>: contexto del cambio climático</w:t>
+      <w:r>
+        <w:t>Storytelling: contexto del cambio climático</w:t>
       </w:r>
     </w:p>
     <w:p>
@@ -3930,15 +2876,7 @@
         </w:numPr>
       </w:pPr>
       <w:r>
-        <w:t xml:space="preserve">Enlace a GitHub y </w:t>
-      </w:r>
-      <w:proofErr w:type="spellStart"/>
-      <w:r>
-        <w:t>Power</w:t>
-      </w:r>
-      <w:proofErr w:type="spellEnd"/>
-      <w:r>
-        <w:t xml:space="preserve"> BI</w:t>
+        <w:t>Enlace a GitHub y Power BI</w:t>
       </w:r>
     </w:p>
     <w:p/>
@@ -3954,7 +2892,7 @@
 
 <file path=word/comments.xml><?xml version="1.0" encoding="utf-8"?>
 <w:comments xmlns:wpc="http://schemas.microsoft.com/office/word/2010/wordprocessingCanvas" xmlns:cx="http://schemas.microsoft.com/office/drawing/2014/chartex" xmlns:cx1="http://schemas.microsoft.com/office/drawing/2015/9/8/chartex" xmlns:cx2="http://schemas.microsoft.com/office/drawing/2015/10/21/chartex" xmlns:cx3="http://schemas.microsoft.com/office/drawing/2016/5/9/chartex" xmlns:cx4="http://schemas.microsoft.com/office/drawing/2016/5/10/chartex" xmlns:cx5="http://schemas.microsoft.com/office/drawing/2016/5/11/chartex" xmlns:cx6="http://schemas.microsoft.com/office/drawing/2016/5/12/chartex" xmlns:cx7="http://schemas.microsoft.com/office/drawing/2016/5/13/chartex" xmlns:cx8="http://schemas.microsoft.com/office/drawing/2016/5/14/chartex" xmlns:mc="http://schemas.openxmlformats.org/markup-compatibility/2006" xmlns:aink="http://schemas.microsoft.com/office/drawing/2016/ink" xmlns:am3d="http://schemas.microsoft.com/office/drawing/2017/model3d" xmlns:o="urn:schemas-microsoft-com:office:office" xmlns:oel="http://schemas.microsoft.com/office/2019/extlst" xmlns:r="http://schemas.openxmlformats.org/officeDocument/2006/relationships" xmlns:m="http://schemas.openxmlformats.org/officeDocument/2006/math" xmlns:v="urn:schemas-microsoft-com:vml" xmlns:wp14="http://schemas.microsoft.com/office/word/2010/wordprocessingDrawing" xmlns:wp="http://schemas.openxmlformats.org/drawingml/2006/wordprocessingDrawing" xmlns:w10="urn:schemas-microsoft-com:office:word" xmlns:w="http://schemas.openxmlformats.org/wordprocessingml/2006/main" xmlns:w14="http://schemas.microsoft.com/office/word/2010/wordml" xmlns:w15="http://schemas.microsoft.com/office/word/2012/wordml" xmlns:w16cex="http://schemas.microsoft.com/office/word/2018/wordml/cex" xmlns:w16cid="http://schemas.microsoft.com/office/word/2016/wordml/cid" xmlns:w16="http://schemas.microsoft.com/office/word/2018/wordml" xmlns:w16du="http://schemas.microsoft.com/office/word/2023/wordml/word16du" xmlns:w16sdtdh="http://schemas.microsoft.com/office/word/2020/wordml/sdtdatahash" xmlns:w16sdtfl="http://schemas.microsoft.com/office/word/2024/wordml/sdtformatlock" xmlns:w16se="http://schemas.microsoft.com/office/word/2015/wordml/symex" xmlns:wpg="http://schemas.microsoft.com/office/word/2010/wordprocessingGroup" xmlns:wpi="http://schemas.microsoft.com/office/word/2010/wordprocessingInk" xmlns:wne="http://schemas.microsoft.com/office/word/2006/wordml" xmlns:wps="http://schemas.microsoft.com/office/word/2010/wordprocessingShape" mc:Ignorable="w14 w15 w16se w16cid w16 w16cex w16sdtdh w16sdtfl w16du wp14">
-  <w:comment w:id="0" w:author="Eslanny Ramírez" w:date="2025-09-10T20:17:00Z" w:initials="ER">
+  <w:comment w:id="0" w:author="Eslanny Ramírez" w:date="2025-09-10T20:19:00Z" w:initials="ER">
     <w:p>
       <w:pPr>
         <w:pStyle w:val="Textocomentario"/>
@@ -3966,27 +2904,11 @@
         <w:annotationRef/>
       </w:r>
       <w:r>
-        <w:t>Verificar si corresponde</w:t>
+        <w:t>No va en la documentación, solo es para tener a la mano la estructura que tomara la documentación del proyecto. Es como el indice. Al finalizar el proyecto se eliminara.</w:t>
       </w:r>
     </w:p>
   </w:comment>
-  <w:comment w:id="1" w:author="Eslanny Ramírez" w:date="2025-09-10T20:19:00Z" w:initials="ER">
-    <w:p>
-      <w:pPr>
-        <w:pStyle w:val="Textocomentario"/>
-      </w:pPr>
-      <w:r>
-        <w:rPr>
-          <w:rStyle w:val="Refdecomentario"/>
-        </w:rPr>
-        <w:annotationRef/>
-      </w:r>
-      <w:r>
-        <w:t>No va en la documentación, solo es para tener a la mano la estructura que tomara la documentación del proyecto. Es como el indice. Al finalizar el proyecto se eliminara.</w:t>
-      </w:r>
-    </w:p>
-  </w:comment>
-  <w:comment w:id="2" w:author="Eslanny Ramírez" w:date="2025-09-10T20:20:00Z" w:initials="ER">
+  <w:comment w:id="1" w:author="Eslanny Ramírez" w:date="2025-09-10T20:20:00Z" w:initials="ER">
     <w:p>
       <w:pPr>
         <w:pStyle w:val="Textocomentario"/>
@@ -4007,7 +2929,6 @@
 
 <file path=word/commentsExtended.xml><?xml version="1.0" encoding="utf-8"?>
 <w15:commentsEx xmlns:wpc="http://schemas.microsoft.com/office/word/2010/wordprocessingCanvas" xmlns:cx="http://schemas.microsoft.com/office/drawing/2014/chartex" xmlns:cx1="http://schemas.microsoft.com/office/drawing/2015/9/8/chartex" xmlns:cx2="http://schemas.microsoft.com/office/drawing/2015/10/21/chartex" xmlns:cx3="http://schemas.microsoft.com/office/drawing/2016/5/9/chartex" xmlns:cx4="http://schemas.microsoft.com/office/drawing/2016/5/10/chartex" xmlns:cx5="http://schemas.microsoft.com/office/drawing/2016/5/11/chartex" xmlns:cx6="http://schemas.microsoft.com/office/drawing/2016/5/12/chartex" xmlns:cx7="http://schemas.microsoft.com/office/drawing/2016/5/13/chartex" xmlns:cx8="http://schemas.microsoft.com/office/drawing/2016/5/14/chartex" xmlns:mc="http://schemas.openxmlformats.org/markup-compatibility/2006" xmlns:aink="http://schemas.microsoft.com/office/drawing/2016/ink" xmlns:am3d="http://schemas.microsoft.com/office/drawing/2017/model3d" xmlns:o="urn:schemas-microsoft-com:office:office" xmlns:oel="http://schemas.microsoft.com/office/2019/extlst" xmlns:r="http://schemas.openxmlformats.org/officeDocument/2006/relationships" xmlns:m="http://schemas.openxmlformats.org/officeDocument/2006/math" xmlns:v="urn:schemas-microsoft-com:vml" xmlns:wp14="http://schemas.microsoft.com/office/word/2010/wordprocessingDrawing" xmlns:wp="http://schemas.openxmlformats.org/drawingml/2006/wordprocessingDrawing" xmlns:w10="urn:schemas-microsoft-com:office:word" xmlns:w="http://schemas.openxmlformats.org/wordprocessingml/2006/main" xmlns:w14="http://schemas.microsoft.com/office/word/2010/wordml" xmlns:w15="http://schemas.microsoft.com/office/word/2012/wordml" xmlns:w16cex="http://schemas.microsoft.com/office/word/2018/wordml/cex" xmlns:w16cid="http://schemas.microsoft.com/office/word/2016/wordml/cid" xmlns:w16="http://schemas.microsoft.com/office/word/2018/wordml" xmlns:w16du="http://schemas.microsoft.com/office/word/2023/wordml/word16du" xmlns:w16sdtdh="http://schemas.microsoft.com/office/word/2020/wordml/sdtdatahash" xmlns:w16sdtfl="http://schemas.microsoft.com/office/word/2024/wordml/sdtformatlock" xmlns:w16se="http://schemas.microsoft.com/office/word/2015/wordml/symex" xmlns:wpg="http://schemas.microsoft.com/office/word/2010/wordprocessingGroup" xmlns:wpi="http://schemas.microsoft.com/office/word/2010/wordprocessingInk" xmlns:wne="http://schemas.microsoft.com/office/word/2006/wordml" xmlns:wps="http://schemas.microsoft.com/office/word/2010/wordprocessingShape" mc:Ignorable="w14 w15 w16se w16cid w16 w16cex w16sdtdh w16sdtfl w16du wp14">
-  <w15:commentEx w15:paraId="345272C5" w15:done="0"/>
   <w15:commentEx w15:paraId="2F41B7F6" w15:done="0"/>
   <w15:commentEx w15:paraId="104E16E6" w15:done="0"/>
 </w15:commentsEx>
@@ -4015,7 +2936,6 @@
 
 <file path=word/commentsExtensible.xml><?xml version="1.0" encoding="utf-8"?>
 <w16cex:commentsExtensible xmlns:wpc="http://schemas.microsoft.com/office/word/2010/wordprocessingCanvas" xmlns:cx="http://schemas.microsoft.com/office/drawing/2014/chartex" xmlns:cx1="http://schemas.microsoft.com/office/drawing/2015/9/8/chartex" xmlns:cx2="http://schemas.microsoft.com/office/drawing/2015/10/21/chartex" xmlns:cx3="http://schemas.microsoft.com/office/drawing/2016/5/9/chartex" xmlns:cx4="http://schemas.microsoft.com/office/drawing/2016/5/10/chartex" xmlns:cx5="http://schemas.microsoft.com/office/drawing/2016/5/11/chartex" xmlns:cx6="http://schemas.microsoft.com/office/drawing/2016/5/12/chartex" xmlns:cx7="http://schemas.microsoft.com/office/drawing/2016/5/13/chartex" xmlns:cx8="http://schemas.microsoft.com/office/drawing/2016/5/14/chartex" xmlns:cr="http://schemas.microsoft.com/office/comments/2020/reactions" xmlns:mc="http://schemas.openxmlformats.org/markup-compatibility/2006" xmlns:aink="http://schemas.microsoft.com/office/drawing/2016/ink" xmlns:am3d="http://schemas.microsoft.com/office/drawing/2017/model3d" xmlns:o="urn:schemas-microsoft-com:office:office" xmlns:oel="http://schemas.microsoft.com/office/2019/extlst" xmlns:r="http://schemas.openxmlformats.org/officeDocument/2006/relationships" xmlns:m="http://schemas.openxmlformats.org/officeDocument/2006/math" xmlns:v="urn:schemas-microsoft-com:vml" xmlns:wp14="http://schemas.microsoft.com/office/word/2010/wordprocessingDrawing" xmlns:wp="http://schemas.openxmlformats.org/drawingml/2006/wordprocessingDrawing" xmlns:w10="urn:schemas-microsoft-com:office:word" xmlns:w="http://schemas.openxmlformats.org/wordprocessingml/2006/main" xmlns:w14="http://schemas.microsoft.com/office/word/2010/wordml" xmlns:w15="http://schemas.microsoft.com/office/word/2012/wordml" xmlns:w16cex="http://schemas.microsoft.com/office/word/2018/wordml/cex" xmlns:w16cid="http://schemas.microsoft.com/office/word/2016/wordml/cid" xmlns:w16="http://schemas.microsoft.com/office/word/2018/wordml" xmlns:w16du="http://schemas.microsoft.com/office/word/2023/wordml/word16du" xmlns:w16sdtdh="http://schemas.microsoft.com/office/word/2020/wordml/sdtdatahash" xmlns:w16sdtfl="http://schemas.microsoft.com/office/word/2024/wordml/sdtformatlock" xmlns:w16se="http://schemas.microsoft.com/office/word/2015/wordml/symex" xmlns:wpg="http://schemas.microsoft.com/office/word/2010/wordprocessingGroup" xmlns:wpi="http://schemas.microsoft.com/office/word/2010/wordprocessingInk" xmlns:wne="http://schemas.microsoft.com/office/word/2006/wordml" xmlns:wps="http://schemas.microsoft.com/office/word/2010/wordprocessingShape" mc:Ignorable="w14 w15 w16se w16cid w16 w16cex w16sdtdh w16sdtfl cr w16du wp14">
-  <w16cex:commentExtensible w16cex:durableId="34D314A5" w16cex:dateUtc="2025-09-10T23:17:00Z"/>
   <w16cex:commentExtensible w16cex:durableId="2569055A" w16cex:dateUtc="2025-09-10T23:19:00Z"/>
   <w16cex:commentExtensible w16cex:durableId="0707AB5B" w16cex:dateUtc="2025-09-10T23:20:00Z"/>
 </w16cex:commentsExtensible>
@@ -4023,7 +2943,6 @@
 
 <file path=word/commentsIds.xml><?xml version="1.0" encoding="utf-8"?>
 <w16cid:commentsIds xmlns:wpc="http://schemas.microsoft.com/office/word/2010/wordprocessingCanvas" xmlns:cx="http://schemas.microsoft.com/office/drawing/2014/chartex" xmlns:cx1="http://schemas.microsoft.com/office/drawing/2015/9/8/chartex" xmlns:cx2="http://schemas.microsoft.com/office/drawing/2015/10/21/chartex" xmlns:cx3="http://schemas.microsoft.com/office/drawing/2016/5/9/chartex" xmlns:cx4="http://schemas.microsoft.com/office/drawing/2016/5/10/chartex" xmlns:cx5="http://schemas.microsoft.com/office/drawing/2016/5/11/chartex" xmlns:cx6="http://schemas.microsoft.com/office/drawing/2016/5/12/chartex" xmlns:cx7="http://schemas.microsoft.com/office/drawing/2016/5/13/chartex" xmlns:cx8="http://schemas.microsoft.com/office/drawing/2016/5/14/chartex" xmlns:mc="http://schemas.openxmlformats.org/markup-compatibility/2006" xmlns:aink="http://schemas.microsoft.com/office/drawing/2016/ink" xmlns:am3d="http://schemas.microsoft.com/office/drawing/2017/model3d" xmlns:o="urn:schemas-microsoft-com:office:office" xmlns:oel="http://schemas.microsoft.com/office/2019/extlst" xmlns:r="http://schemas.openxmlformats.org/officeDocument/2006/relationships" xmlns:m="http://schemas.openxmlformats.org/officeDocument/2006/math" xmlns:v="urn:schemas-microsoft-com:vml" xmlns:wp14="http://schemas.microsoft.com/office/word/2010/wordprocessingDrawing" xmlns:wp="http://schemas.openxmlformats.org/drawingml/2006/wordprocessingDrawing" xmlns:w10="urn:schemas-microsoft-com:office:word" xmlns:w="http://schemas.openxmlformats.org/wordprocessingml/2006/main" xmlns:w14="http://schemas.microsoft.com/office/word/2010/wordml" xmlns:w15="http://schemas.microsoft.com/office/word/2012/wordml" xmlns:w16cex="http://schemas.microsoft.com/office/word/2018/wordml/cex" xmlns:w16cid="http://schemas.microsoft.com/office/word/2016/wordml/cid" xmlns:w16="http://schemas.microsoft.com/office/word/2018/wordml" xmlns:w16du="http://schemas.microsoft.com/office/word/2023/wordml/word16du" xmlns:w16sdtdh="http://schemas.microsoft.com/office/word/2020/wordml/sdtdatahash" xmlns:w16sdtfl="http://schemas.microsoft.com/office/word/2024/wordml/sdtformatlock" xmlns:w16se="http://schemas.microsoft.com/office/word/2015/wordml/symex" xmlns:wpg="http://schemas.microsoft.com/office/word/2010/wordprocessingGroup" xmlns:wpi="http://schemas.microsoft.com/office/word/2010/wordprocessingInk" xmlns:wne="http://schemas.microsoft.com/office/word/2006/wordml" xmlns:wps="http://schemas.microsoft.com/office/word/2010/wordprocessingShape" mc:Ignorable="w14 w15 w16se w16cid w16 w16cex w16sdtdh w16sdtfl w16du wp14">
-  <w16cid:commentId w16cid:paraId="345272C5" w16cid:durableId="34D314A5"/>
   <w16cid:commentId w16cid:paraId="2F41B7F6" w16cid:durableId="2569055A"/>
   <w16cid:commentId w16cid:paraId="104E16E6" w16cid:durableId="0707AB5B"/>
 </w16cid:commentsIds>

</xml_diff>

<commit_message>
Actualización de readme según lo desarrollado en fase 1 y 2.
</commit_message>
<xml_diff>
--- a/Tendencias Climáticas y Predicción Global de Anomalías de Temperatura.docx
+++ b/Tendencias Climáticas y Predicción Global de Anomalías de Temperatura.docx
@@ -3775,7 +3775,10 @@
               <w:cnfStyle w:val="000000100000" w:firstRow="0" w:lastRow="0" w:firstColumn="0" w:lastColumn="0" w:oddVBand="0" w:evenVBand="0" w:oddHBand="1" w:evenHBand="0" w:firstRowFirstColumn="0" w:firstRowLastColumn="0" w:lastRowFirstColumn="0" w:lastRowLastColumn="0"/>
             </w:pPr>
             <w:r>
-              <w:t>+0.00</w:t>
+              <w:t>-</w:t>
+            </w:r>
+            <w:r>
+              <w:t>0.00</w:t>
             </w:r>
             <w:r>
               <w:t>35</w:t>
@@ -5437,8 +5440,14 @@
     </w:p>
     <w:p/>
     <w:p/>
-    <w:p>
-      <w:r>
+    <w:p/>
+    <w:p/>
+    <w:p/>
+    <w:p/>
+    <w:p/>
+    <w:p>
+      <w:r>
+        <w:lastRenderedPageBreak/>
         <w:pict w14:anchorId="516CB977">
           <v:rect id="_x0000_i1025" style="width:0;height:1.5pt" o:hralign="center" o:hrstd="t" o:hr="t" fillcolor="#a0a0a0" stroked="f"/>
         </w:pict>
@@ -5529,7 +5538,6 @@
           <w:b/>
           <w:bCs/>
         </w:rPr>
-        <w:lastRenderedPageBreak/>
         <w:t>Visual Studio Code</w:t>
       </w:r>
       <w:r>
@@ -5704,6 +5712,7 @@
         <w:rPr>
           <w:rFonts w:ascii="MS Gothic" w:eastAsia="MS Gothic" w:hAnsi="MS Gothic" w:cs="MS Gothic"/>
         </w:rPr>
+        <w:lastRenderedPageBreak/>
         <w:t>├</w:t>
       </w:r>
       <w:r>
@@ -5789,7 +5798,6 @@
         <w:rPr>
           <w:rFonts w:ascii="MS Gothic" w:eastAsia="MS Gothic" w:hAnsi="MS Gothic" w:cs="MS Gothic"/>
         </w:rPr>
-        <w:lastRenderedPageBreak/>
         <w:t>├</w:t>
       </w:r>
       <w:r>
@@ -5951,8 +5959,16 @@
         <w:t>Detección de outliers</w:t>
       </w:r>
     </w:p>
-    <w:p>
-      <w:r>
+    <w:p/>
+    <w:p/>
+    <w:p/>
+    <w:p/>
+    <w:p/>
+    <w:p/>
+    <w:p/>
+    <w:p>
+      <w:r>
+        <w:lastRenderedPageBreak/>
         <w:pict w14:anchorId="411CCABB">
           <v:rect id="_x0000_i1028" style="width:0;height:1.5pt" o:hralign="center" o:hrstd="t" o:hr="t" fillcolor="#a0a0a0" stroked="f"/>
         </w:pict>
@@ -6125,7 +6141,6 @@
         <w:rPr>
           <w:rFonts w:ascii="Segoe UI Emoji" w:hAnsi="Segoe UI Emoji" w:cs="Segoe UI Emoji"/>
         </w:rPr>
-        <w:lastRenderedPageBreak/>
         <w:t>📈</w:t>
       </w:r>
       <w:r>
@@ -6293,6 +6308,7 @@
     </w:p>
     <w:p>
       <w:r>
+        <w:lastRenderedPageBreak/>
         <w:pict w14:anchorId="1EA3D415">
           <v:rect id="_x0000_i1030" style="width:0;height:1.5pt" o:hralign="center" o:hrstd="t" o:hr="t" fillcolor="#a0a0a0" stroked="f"/>
         </w:pict>
@@ -6430,7 +6446,7 @@
     </w:p>
     <w:p/>
     <w:sectPr>
-      <w:pgSz w:w="12240" w:h="15840"/>
+      <w:pgSz w:w="12240" w:h="15840" w:code="1"/>
       <w:pgMar w:top="1417" w:right="1701" w:bottom="1417" w:left="1701" w:header="708" w:footer="708" w:gutter="0"/>
       <w:cols w:space="708"/>
       <w:docGrid w:linePitch="360"/>

</xml_diff>